<commit_message>
Updated log file location to be in ./logs Updated doc
</commit_message>
<xml_diff>
--- a/doc/Create an Executable Spring Boot Standalone Application.docx
+++ b/doc/Create an Executable Spring Boot Standalone Application.docx
@@ -49,27 +49,7 @@
           <w:sz w:val="24"/>
           <w:szCs w:val="24"/>
         </w:rPr>
-        <w:t xml:space="preserve">Add </w:t>
-      </w:r>
-      <w:r>
-        <w:rPr>
-          <w:rFonts w:ascii="Times New Roman" w:hAnsi="Times New Roman" w:cs="Times New Roman"/>
-          <w:b/>
-          <w:bCs/>
-          <w:sz w:val="24"/>
-          <w:szCs w:val="24"/>
-        </w:rPr>
-        <w:t xml:space="preserve">a </w:t>
-      </w:r>
-      <w:r>
-        <w:rPr>
-          <w:rFonts w:ascii="Times New Roman" w:hAnsi="Times New Roman" w:cs="Times New Roman"/>
-          <w:b/>
-          <w:bCs/>
-          <w:sz w:val="24"/>
-          <w:szCs w:val="24"/>
-        </w:rPr>
-        <w:t>plugin in pom.xml</w:t>
+        <w:t>Add a plugin in pom.xml</w:t>
       </w:r>
       <w:r>
         <w:rPr>
@@ -659,17 +639,7 @@
           <w:sz w:val="24"/>
           <w:szCs w:val="24"/>
         </w:rPr>
-        <w:t>Use launch4j to create the executable file (.exe)</w:t>
-      </w:r>
-      <w:r>
-        <w:rPr>
-          <w:rFonts w:ascii="Times New Roman" w:hAnsi="Times New Roman" w:cs="Times New Roman"/>
-          <w:b/>
-          <w:bCs/>
-          <w:sz w:val="24"/>
-          <w:szCs w:val="24"/>
-        </w:rPr>
-        <w:t xml:space="preserve"> with jre bundle</w:t>
+        <w:t>Use launch4j to create the executable file (.exe) with jre bundle</w:t>
       </w:r>
       <w:r>
         <w:rPr>
@@ -789,23 +759,7 @@
           <w:sz w:val="24"/>
           <w:szCs w:val="24"/>
         </w:rPr>
-        <w:t>In Basic tab, s</w:t>
-      </w:r>
-      <w:r>
-        <w:rPr>
-          <w:rFonts w:ascii="Times New Roman" w:hAnsi="Times New Roman" w:cs="Times New Roman"/>
-          <w:sz w:val="24"/>
-          <w:szCs w:val="24"/>
-        </w:rPr>
-        <w:t>pecify output exe file location and</w:t>
-      </w:r>
-      <w:r>
-        <w:rPr>
-          <w:rFonts w:ascii="Times New Roman" w:hAnsi="Times New Roman" w:cs="Times New Roman"/>
-          <w:sz w:val="24"/>
-          <w:szCs w:val="24"/>
-        </w:rPr>
-        <w:t xml:space="preserve"> the application jar file location.  Icon can also be specified.</w:t>
+        <w:t>In Basic tab, specify output exe file location and the application jar file location.  Icon can also be specified.</w:t>
       </w:r>
     </w:p>
     <w:p>
@@ -1103,7 +1057,23 @@
           <w:sz w:val="24"/>
           <w:szCs w:val="24"/>
         </w:rPr>
-        <w:t>Save the configuration as a .xml file and run it.  It should generate the standalone application with .exe file extension.</w:t>
+        <w:t>Save the configuration as a .xml file and run it</w:t>
+      </w:r>
+      <w:r>
+        <w:rPr>
+          <w:rFonts w:ascii="Times New Roman" w:hAnsi="Times New Roman" w:cs="Times New Roman"/>
+          <w:sz w:val="24"/>
+          <w:szCs w:val="24"/>
+        </w:rPr>
+        <w:t xml:space="preserve"> by clicking the gear icon</w:t>
+      </w:r>
+      <w:r>
+        <w:rPr>
+          <w:rFonts w:ascii="Times New Roman" w:hAnsi="Times New Roman" w:cs="Times New Roman"/>
+          <w:sz w:val="24"/>
+          <w:szCs w:val="24"/>
+        </w:rPr>
+        <w:t>.  It should generate the standalone application with .exe file extension.</w:t>
       </w:r>
     </w:p>
     <w:p>

</xml_diff>